<commit_message>
Flavio's corrections, needs insert citations
</commit_message>
<xml_diff>
--- a/documentation/ProjetodeInterfaceComUsuário.docx
+++ b/documentation/ProjetodeInterfaceComUsuário.docx
@@ -1,6 +1,6 @@
 
 <file path=word/document.xml><?xml version="1.0" encoding="utf-8"?>
-<w:document xmlns:wpc="http://schemas.microsoft.com/office/word/2010/wordprocessingCanvas" xmlns:cx="http://schemas.microsoft.com/office/drawing/2014/chartex" xmlns:cx1="http://schemas.microsoft.com/office/drawing/2015/9/8/chartex" xmlns:cx2="http://schemas.microsoft.com/office/drawing/2015/10/21/chartex" xmlns:cx3="http://schemas.microsoft.com/office/drawing/2016/5/9/chartex" xmlns:cx4="http://schemas.microsoft.com/office/drawing/2016/5/10/chartex" xmlns:cx5="http://schemas.microsoft.com/office/drawing/2016/5/11/chartex" xmlns:cx6="http://schemas.microsoft.com/office/drawing/2016/5/12/chartex" xmlns:cx7="http://schemas.microsoft.com/office/drawing/2016/5/13/chartex" xmlns:cx8="http://schemas.microsoft.com/office/drawing/2016/5/14/chartex" xmlns:mc="http://schemas.openxmlformats.org/markup-compatibility/2006" xmlns:aink="http://schemas.microsoft.com/office/drawing/2016/ink" xmlns:am3d="http://schemas.microsoft.com/office/drawing/2017/model3d" xmlns:o="urn:schemas-microsoft-com:office:office" xmlns:oel="http://schemas.microsoft.com/office/2019/extlst" xmlns:r="http://schemas.openxmlformats.org/officeDocument/2006/relationships" xmlns:m="http://schemas.openxmlformats.org/officeDocument/2006/math" xmlns:v="urn:schemas-microsoft-com:vml" xmlns:wp14="http://schemas.microsoft.com/office/word/2010/wordprocessingDrawing" xmlns:wp="http://schemas.openxmlformats.org/drawingml/2006/wordprocessingDrawing" xmlns:w10="urn:schemas-microsoft-com:office:word" xmlns:w="http://schemas.openxmlformats.org/wordprocessingml/2006/main" xmlns:w14="http://schemas.microsoft.com/office/word/2010/wordml" xmlns:w15="http://schemas.microsoft.com/office/word/2012/wordml" xmlns:w16cex="http://schemas.microsoft.com/office/word/2018/wordml/cex" xmlns:w16cid="http://schemas.microsoft.com/office/word/2016/wordml/cid" xmlns:w16="http://schemas.microsoft.com/office/word/2018/wordml" xmlns:w16sdtdh="http://schemas.microsoft.com/office/word/2020/wordml/sdtdatahash" xmlns:w16se="http://schemas.microsoft.com/office/word/2015/wordml/symex" xmlns:wpg="http://schemas.microsoft.com/office/word/2010/wordprocessingGroup" xmlns:wpi="http://schemas.microsoft.com/office/word/2010/wordprocessingInk" xmlns:wne="http://schemas.microsoft.com/office/word/2006/wordml" xmlns:wps="http://schemas.microsoft.com/office/word/2010/wordprocessingShape" mc:Ignorable="w14 w15 w16se w16cid w16 w16cex w16sdtdh wp14">
+<w:document xmlns:wpc="http://schemas.microsoft.com/office/word/2010/wordprocessingCanvas" xmlns:cx="http://schemas.microsoft.com/office/drawing/2014/chartex" xmlns:cx1="http://schemas.microsoft.com/office/drawing/2015/9/8/chartex" xmlns:cx2="http://schemas.microsoft.com/office/drawing/2015/10/21/chartex" xmlns:cx3="http://schemas.microsoft.com/office/drawing/2016/5/9/chartex" xmlns:cx4="http://schemas.microsoft.com/office/drawing/2016/5/10/chartex" xmlns:cx5="http://schemas.microsoft.com/office/drawing/2016/5/11/chartex" xmlns:cx6="http://schemas.microsoft.com/office/drawing/2016/5/12/chartex" xmlns:cx7="http://schemas.microsoft.com/office/drawing/2016/5/13/chartex" xmlns:cx8="http://schemas.microsoft.com/office/drawing/2016/5/14/chartex" xmlns:mc="http://schemas.openxmlformats.org/markup-compatibility/2006" xmlns:aink="http://schemas.microsoft.com/office/drawing/2016/ink" xmlns:am3d="http://schemas.microsoft.com/office/drawing/2017/model3d" xmlns:o="urn:schemas-microsoft-com:office:office" xmlns:oel="http://schemas.microsoft.com/office/2019/extlst" xmlns:r="http://schemas.openxmlformats.org/officeDocument/2006/relationships" xmlns:m="http://schemas.openxmlformats.org/officeDocument/2006/math" xmlns:v="urn:schemas-microsoft-com:vml" xmlns:wp14="http://schemas.microsoft.com/office/word/2010/wordprocessingDrawing" xmlns:wp="http://schemas.openxmlformats.org/drawingml/2006/wordprocessingDrawing" xmlns:w10="urn:schemas-microsoft-com:office:word" xmlns:w="http://schemas.openxmlformats.org/wordprocessingml/2006/main" xmlns:w14="http://schemas.microsoft.com/office/word/2010/wordml" xmlns:w15="http://schemas.microsoft.com/office/word/2012/wordml" xmlns:w16cex="http://schemas.microsoft.com/office/word/2018/wordml/cex" xmlns:w16cid="http://schemas.microsoft.com/office/word/2016/wordml/cid" xmlns:w16="http://schemas.microsoft.com/office/word/2018/wordml" xmlns:w16du="http://schemas.microsoft.com/office/word/2023/wordml/word16du" xmlns:w16sdtdh="http://schemas.microsoft.com/office/word/2020/wordml/sdtdatahash" xmlns:w16sdtfl="http://schemas.microsoft.com/office/word/2024/wordml/sdtformatlock" xmlns:w16se="http://schemas.microsoft.com/office/word/2015/wordml/symex" xmlns:wpg="http://schemas.microsoft.com/office/word/2010/wordprocessingGroup" xmlns:wpi="http://schemas.microsoft.com/office/word/2010/wordprocessingInk" xmlns:wne="http://schemas.microsoft.com/office/word/2006/wordml" xmlns:wps="http://schemas.microsoft.com/office/word/2010/wordprocessingShape" mc:Ignorable="w14 w15 w16se w16cid w16 w16cex w16sdtdh w16sdtfl w16du wp14">
   <w:body>
     <w:p>
       <w:r>
@@ -10,19 +10,44 @@
     <w:p/>
     <w:p>
       <w:r>
+        <w:t>Porque elementos de usabilidade devem ser garantidos em sistemas profissionais, como um sistema de gerenciamento de chamados, por exemplo?</w:t>
+      </w:r>
+    </w:p>
+    <w:p>
+      <w:r>
+        <w:t>Em um sistema de gerenciamento de chamado, é de interesse que a interface e a interação do usuário seja</w:t>
+      </w:r>
+      <w:r>
+        <w:t>m</w:t>
+      </w:r>
+      <w:r>
+        <w:t xml:space="preserve"> flu</w:t>
+      </w:r>
+      <w:r>
+        <w:t>i</w:t>
+      </w:r>
+      <w:r>
+        <w:t>da</w:t>
+      </w:r>
+      <w:r>
+        <w:t>s</w:t>
+      </w:r>
+      <w:r>
+        <w:t xml:space="preserve"> e orgânica</w:t>
+      </w:r>
+      <w:r>
+        <w:t>s</w:t>
+      </w:r>
+      <w:r>
+        <w:t>, já que os usuários que solicitam suporte já estão em situação de estresse e os atendentes destes, deve utilizar o sistema de forma eficiente para evitar perda de tempo e minimizar possíveis danos à corporação.</w:t>
+      </w:r>
+    </w:p>
+    <w:p>
+      <w:r>
         <w:t>Ao desenvolver uma interface para o usuário, deve-se considerar importantes conceitos</w:t>
       </w:r>
       <w:r>
-        <w:t xml:space="preserve"> como a e</w:t>
-      </w:r>
-      <w:r>
-        <w:t xml:space="preserve">xperiência do </w:t>
-      </w:r>
-      <w:r>
-        <w:t>u</w:t>
-      </w:r>
-      <w:r>
-        <w:t>suário (UX)</w:t>
+        <w:t xml:space="preserve"> como a experiência do usuário (UX)</w:t>
       </w:r>
       <w:r>
         <w:rPr>
@@ -31,40 +56,7 @@
         <w:t xml:space="preserve">, </w:t>
       </w:r>
       <w:r>
-        <w:t>a</w:t>
-      </w:r>
-      <w:r>
-        <w:t xml:space="preserve">rquitetura da </w:t>
-      </w:r>
-      <w:r>
-        <w:t>i</w:t>
-      </w:r>
-      <w:r>
-        <w:t>nformação (AI)</w:t>
-      </w:r>
-      <w:r>
-        <w:t>, i</w:t>
-      </w:r>
-      <w:r>
-        <w:t xml:space="preserve">nterface do </w:t>
-      </w:r>
-      <w:r>
-        <w:t>u</w:t>
-      </w:r>
-      <w:r>
-        <w:t>suário (UI</w:t>
-      </w:r>
-      <w:r>
-        <w:t>) e d</w:t>
-      </w:r>
-      <w:r>
-        <w:t xml:space="preserve">esign de </w:t>
-      </w:r>
-      <w:r>
-        <w:t>i</w:t>
-      </w:r>
-      <w:r>
-        <w:t>nteração (</w:t>
+        <w:t>arquitetura da informação (AI), interface do usuário (UI) e design de interação (</w:t>
       </w:r>
       <w:proofErr w:type="spellStart"/>
       <w:r>
@@ -80,170 +72,10 @@
       <w:r>
         <w:t>, atendendo as necessidades do cliente e desenvolvendo um produto de maior qualidade.</w:t>
       </w:r>
-    </w:p>
-    <w:p>
-      <w:r>
-        <w:t>Em busca de uma interface de alta usabilidade e receptiva, deve-se ser considerados algumas concepções ao desenvolver a interface</w:t>
-      </w:r>
-      <w:r>
-        <w:t>:</w:t>
-      </w:r>
-    </w:p>
-    <w:p>
-      <w:r>
-        <w:t>As 10 heurísticas de usabilidade de Jakob Nielsen:</w:t>
-      </w:r>
-    </w:p>
-    <w:p>
-      <w:r>
-        <w:t>1. Visibilidade do status do sistema – O design deve manter os usuários informados sobre o que está acontecendo, com feedback rápido e claro.</w:t>
-      </w:r>
-    </w:p>
-    <w:p>
-      <w:r>
-        <w:t>2. Correspondência entre sistema e mundo real – O design deve usar linguagem e conceitos familiares ao usuário, evitando jargões técnicos.</w:t>
-      </w:r>
-    </w:p>
-    <w:p>
-      <w:r>
-        <w:t>3. Controle e liberdade do usuário – Deve ser fácil desfazer ações ou sair de processos indesejados, garantindo autonomia e confiança.</w:t>
-      </w:r>
-    </w:p>
-    <w:p>
-      <w:r>
-        <w:t>4. Consistência e padrões – Seguir convenções da indústria evita confusão e reduz a carga cognitiva dos usuários.</w:t>
-      </w:r>
-    </w:p>
-    <w:p>
-      <w:r>
-        <w:t>5. Prevenção de erros – Melhor prevenir erros do que apenas informar o usuário quando ocorrem, por meio de restrições e confirmações.</w:t>
-      </w:r>
-    </w:p>
-    <w:p>
-      <w:r>
-        <w:t>6. Reconhecimento em vez de lembrança – Interfaces devem apresentar informações visíveis e fáceis de recuperar, minimizando esforço de memória.</w:t>
-      </w:r>
-    </w:p>
-    <w:p>
-      <w:r>
-        <w:t>7. Flexibilidade e eficiência de uso – Oferecer atalhos e opções de personalização para atender tanto usuários iniciantes quanto experientes.</w:t>
-      </w:r>
-    </w:p>
-    <w:p>
-      <w:r>
-        <w:t>8. Design estético e minimalista – Remover elementos desnecessários para manter a interface limpa e focada nos objetivos do usuário.</w:t>
-      </w:r>
-    </w:p>
-    <w:p>
-      <w:r>
-        <w:t>9. Ajuda na recuperação de erros – Mensagens de erro devem ser claras, indicar precisamente o problema e sugerir soluções.</w:t>
-      </w:r>
-    </w:p>
-    <w:p>
-      <w:r>
-        <w:t xml:space="preserve">10. Ajuda e documentação – Sistemas devem ser intuitivos, mas quando necessário, </w:t>
-      </w:r>
-      <w:proofErr w:type="spellStart"/>
-      <w:r>
-        <w:t>fornecer</w:t>
-      </w:r>
-      <w:proofErr w:type="spellEnd"/>
-      <w:r>
-        <w:t xml:space="preserve"> suporte acessível e focado na tarefa do usuário.</w:t>
-      </w:r>
-    </w:p>
-    <w:p>
-      <w:r>
-        <w:t xml:space="preserve">Jakob Nielsen - Atualizado em 30 de </w:t>
-      </w:r>
-      <w:proofErr w:type="gramStart"/>
-      <w:r>
-        <w:t>Janeiro</w:t>
-      </w:r>
-      <w:proofErr w:type="gramEnd"/>
-      <w:r>
-        <w:t xml:space="preserve"> de 2024. </w:t>
-      </w:r>
-      <w:proofErr w:type="spellStart"/>
-      <w:r>
-        <w:t>Ultimo</w:t>
-      </w:r>
-      <w:proofErr w:type="spellEnd"/>
-      <w:r>
-        <w:t xml:space="preserve"> acesso em 18/04/25 às 18:00. </w:t>
-      </w:r>
-      <w:proofErr w:type="spellStart"/>
-      <w:r>
-        <w:t>Diponível</w:t>
-      </w:r>
-      <w:proofErr w:type="spellEnd"/>
-      <w:r>
-        <w:t xml:space="preserve"> em https://www.nngroup.com/articles/ten-usability-heuristics/</w:t>
-      </w:r>
-    </w:p>
-    <w:p/>
-    <w:p/>
-    <w:p>
-      <w:r>
-        <w:t xml:space="preserve">Um grande interesse ao desenvolver uma interface é considerar as </w:t>
-      </w:r>
-      <w:proofErr w:type="spellStart"/>
-      <w:r>
-        <w:t>affordances</w:t>
-      </w:r>
-      <w:proofErr w:type="spellEnd"/>
-      <w:r>
-        <w:t xml:space="preserve"> do dia a dia do usuário, sendo muito poderoso para contribuir para a usabilidade, pois por o usuário estar familiarizados com esses elementos, será auto intuitivo o objetivo destes elementos.</w:t>
-      </w:r>
-    </w:p>
-    <w:p>
-      <w:r>
-        <w:t xml:space="preserve">As </w:t>
-      </w:r>
-      <w:proofErr w:type="spellStart"/>
-      <w:r>
-        <w:t>affordances</w:t>
-      </w:r>
-      <w:proofErr w:type="spellEnd"/>
-      <w:r>
-        <w:t xml:space="preserve"> fornecem fortes indicações para a operação de objetos.</w:t>
-      </w:r>
-    </w:p>
-    <w:p>
-      <w:r>
-        <w:t>Chapas são para empurrar. Maçanetas são para girar. Ranhuras são para inserir</w:t>
-      </w:r>
-    </w:p>
-    <w:p>
-      <w:r>
-        <w:t xml:space="preserve">coisas. Bolas são para atirar ou quicar. Quando se tira proveito das </w:t>
-      </w:r>
-      <w:proofErr w:type="spellStart"/>
-      <w:r>
-        <w:t>affordances</w:t>
-      </w:r>
-      <w:proofErr w:type="spellEnd"/>
-      <w:r>
-        <w:t>, o</w:t>
-      </w:r>
-    </w:p>
-    <w:p>
-      <w:r>
-        <w:t>usuário sabe o que fazer apenas ao olhar: não são necessárias imagens</w:t>
-      </w:r>
-    </w:p>
-    <w:p>
-      <w:r>
-        <w:t xml:space="preserve">ilustrativas, rótulos ou instruções. </w:t>
-      </w:r>
-    </w:p>
-    <w:p>
-      <w:r>
-        <w:tab/>
-        <w:t>Donald A. Norman - O Design do Dia a Dia - Tradução de Ana Deiró</w:t>
-      </w:r>
-    </w:p>
-    <w:p/>
+      <w:r>
+        <w:t xml:space="preserve"> </w:t>
+      </w:r>
+    </w:p>
     <w:p>
       <w:r>
         <w:t>É</w:t>
@@ -282,6 +114,29 @@
         </w:r>
       </w:hyperlink>
     </w:p>
+    <w:p>
+      <w:r>
+        <w:t xml:space="preserve">Afim de criar uma interação receptiva e amigável, é de suma importância garantir que a interface do sistema seja fácil de ser utilizada. Uma interface bem elaborada, fácil e receptiva pode trazer maior desempenho do usuário, bem estar e contribuir </w:t>
+      </w:r>
+      <w:r>
+        <w:t>para o</w:t>
+      </w:r>
+      <w:r>
+        <w:t xml:space="preserve"> humor, já que a interface é a principal apresentação do software e aonde o usuário irá trabalhar. Logo, uma interface mal elaborada, pode trazer atrasos, perda de tempo, serviço, contribuir com o estresse do colaborador e consequentemente, prejuízos à empresa.</w:t>
+      </w:r>
+    </w:p>
+    <w:p>
+      <w:r>
+        <w:t xml:space="preserve">Para desenvolver uma interface com boa usabilidade, deve-se garantir que o usuário se familiarize, se sinta seguro e produtivo. Garantindo os princípios citados por Jakob Nielsen e Donald A. Norman, pode-se trazer economias à </w:t>
+      </w:r>
+      <w:r>
+        <w:lastRenderedPageBreak/>
+        <w:t>empresa, pois terá custo menor com treinamentos</w:t>
+      </w:r>
+      <w:r>
+        <w:t xml:space="preserve"> e a produtividade dos colaboradores será ampliada.</w:t>
+      </w:r>
+    </w:p>
     <w:p/>
     <w:p/>
     <w:p/>
@@ -291,7 +146,6 @@
     <w:p/>
     <w:p>
       <w:r>
-        <w:lastRenderedPageBreak/>
         <w:t>Aqui está o texto revisado com melhorias na fluidez e ajustes gramaticais:</w:t>
       </w:r>
     </w:p>
@@ -433,6 +287,7 @@
           <w:b/>
           <w:bCs/>
         </w:rPr>
+        <w:lastRenderedPageBreak/>
         <w:t>Reconhecimento em vez de lembrança</w:t>
       </w:r>
       <w:r>
@@ -513,7 +368,6 @@
     </w:p>
     <w:p>
       <w:r>
-        <w:lastRenderedPageBreak/>
         <w:t xml:space="preserve">Jakob Nielsen – Atualizado em 30 de janeiro de 2024. Último acesso em 18/04/25 às 18:00. Disponível em </w:t>
       </w:r>
       <w:hyperlink r:id="rId6" w:history="1">
@@ -652,6 +506,7 @@
         </w:numPr>
       </w:pPr>
       <w:r>
+        <w:lastRenderedPageBreak/>
         <w:t>Desenvolver uma interface que respeite o planejamento estratégico do negócio e facilite a interação do usuário.</w:t>
       </w:r>
     </w:p>
@@ -692,7 +547,7 @@
 </file>
 
 <file path=word/numbering.xml><?xml version="1.0" encoding="utf-8"?>
-<w:numbering xmlns:wpc="http://schemas.microsoft.com/office/word/2010/wordprocessingCanvas" xmlns:cx="http://schemas.microsoft.com/office/drawing/2014/chartex" xmlns:cx1="http://schemas.microsoft.com/office/drawing/2015/9/8/chartex" xmlns:cx2="http://schemas.microsoft.com/office/drawing/2015/10/21/chartex" xmlns:cx3="http://schemas.microsoft.com/office/drawing/2016/5/9/chartex" xmlns:cx4="http://schemas.microsoft.com/office/drawing/2016/5/10/chartex" xmlns:cx5="http://schemas.microsoft.com/office/drawing/2016/5/11/chartex" xmlns:cx6="http://schemas.microsoft.com/office/drawing/2016/5/12/chartex" xmlns:cx7="http://schemas.microsoft.com/office/drawing/2016/5/13/chartex" xmlns:cx8="http://schemas.microsoft.com/office/drawing/2016/5/14/chartex" xmlns:mc="http://schemas.openxmlformats.org/markup-compatibility/2006" xmlns:aink="http://schemas.microsoft.com/office/drawing/2016/ink" xmlns:am3d="http://schemas.microsoft.com/office/drawing/2017/model3d" xmlns:o="urn:schemas-microsoft-com:office:office" xmlns:oel="http://schemas.microsoft.com/office/2019/extlst" xmlns:r="http://schemas.openxmlformats.org/officeDocument/2006/relationships" xmlns:m="http://schemas.openxmlformats.org/officeDocument/2006/math" xmlns:v="urn:schemas-microsoft-com:vml" xmlns:wp14="http://schemas.microsoft.com/office/word/2010/wordprocessingDrawing" xmlns:wp="http://schemas.openxmlformats.org/drawingml/2006/wordprocessingDrawing" xmlns:w10="urn:schemas-microsoft-com:office:word" xmlns:w="http://schemas.openxmlformats.org/wordprocessingml/2006/main" xmlns:w14="http://schemas.microsoft.com/office/word/2010/wordml" xmlns:w15="http://schemas.microsoft.com/office/word/2012/wordml" xmlns:w16cex="http://schemas.microsoft.com/office/word/2018/wordml/cex" xmlns:w16cid="http://schemas.microsoft.com/office/word/2016/wordml/cid" xmlns:w16="http://schemas.microsoft.com/office/word/2018/wordml" xmlns:w16sdtdh="http://schemas.microsoft.com/office/word/2020/wordml/sdtdatahash" xmlns:w16se="http://schemas.microsoft.com/office/word/2015/wordml/symex" xmlns:wpg="http://schemas.microsoft.com/office/word/2010/wordprocessingGroup" xmlns:wpi="http://schemas.microsoft.com/office/word/2010/wordprocessingInk" xmlns:wne="http://schemas.microsoft.com/office/word/2006/wordml" xmlns:wps="http://schemas.microsoft.com/office/word/2010/wordprocessingShape" mc:Ignorable="w14 w15 w16se w16cid w16 w16cex w16sdtdh wp14">
+<w:numbering xmlns:wpc="http://schemas.microsoft.com/office/word/2010/wordprocessingCanvas" xmlns:cx="http://schemas.microsoft.com/office/drawing/2014/chartex" xmlns:cx1="http://schemas.microsoft.com/office/drawing/2015/9/8/chartex" xmlns:cx2="http://schemas.microsoft.com/office/drawing/2015/10/21/chartex" xmlns:cx3="http://schemas.microsoft.com/office/drawing/2016/5/9/chartex" xmlns:cx4="http://schemas.microsoft.com/office/drawing/2016/5/10/chartex" xmlns:cx5="http://schemas.microsoft.com/office/drawing/2016/5/11/chartex" xmlns:cx6="http://schemas.microsoft.com/office/drawing/2016/5/12/chartex" xmlns:cx7="http://schemas.microsoft.com/office/drawing/2016/5/13/chartex" xmlns:cx8="http://schemas.microsoft.com/office/drawing/2016/5/14/chartex" xmlns:mc="http://schemas.openxmlformats.org/markup-compatibility/2006" xmlns:aink="http://schemas.microsoft.com/office/drawing/2016/ink" xmlns:am3d="http://schemas.microsoft.com/office/drawing/2017/model3d" xmlns:o="urn:schemas-microsoft-com:office:office" xmlns:oel="http://schemas.microsoft.com/office/2019/extlst" xmlns:r="http://schemas.openxmlformats.org/officeDocument/2006/relationships" xmlns:m="http://schemas.openxmlformats.org/officeDocument/2006/math" xmlns:v="urn:schemas-microsoft-com:vml" xmlns:wp14="http://schemas.microsoft.com/office/word/2010/wordprocessingDrawing" xmlns:wp="http://schemas.openxmlformats.org/drawingml/2006/wordprocessingDrawing" xmlns:w10="urn:schemas-microsoft-com:office:word" xmlns:w="http://schemas.openxmlformats.org/wordprocessingml/2006/main" xmlns:w14="http://schemas.microsoft.com/office/word/2010/wordml" xmlns:w15="http://schemas.microsoft.com/office/word/2012/wordml" xmlns:w16cex="http://schemas.microsoft.com/office/word/2018/wordml/cex" xmlns:w16cid="http://schemas.microsoft.com/office/word/2016/wordml/cid" xmlns:w16="http://schemas.microsoft.com/office/word/2018/wordml" xmlns:w16du="http://schemas.microsoft.com/office/word/2023/wordml/word16du" xmlns:w16sdtdh="http://schemas.microsoft.com/office/word/2020/wordml/sdtdatahash" xmlns:w16sdtfl="http://schemas.microsoft.com/office/word/2024/wordml/sdtformatlock" xmlns:w16se="http://schemas.microsoft.com/office/word/2015/wordml/symex" xmlns:wpg="http://schemas.microsoft.com/office/word/2010/wordprocessingGroup" xmlns:wpi="http://schemas.microsoft.com/office/word/2010/wordprocessingInk" xmlns:wne="http://schemas.microsoft.com/office/word/2006/wordml" xmlns:wps="http://schemas.microsoft.com/office/word/2010/wordprocessingShape" mc:Ignorable="w14 w15 w16se w16cid w16 w16cex w16sdtdh w16sdtfl w16du wp14">
   <w:abstractNum w:abstractNumId="0" w15:restartNumberingAfterBreak="0">
     <w:nsid w:val="21311202"/>
     <w:multiLevelType w:val="multilevel"/>
@@ -1269,7 +1124,7 @@
 </file>
 
 <file path=word/styles.xml><?xml version="1.0" encoding="utf-8"?>
-<w:styles xmlns:mc="http://schemas.openxmlformats.org/markup-compatibility/2006" xmlns:r="http://schemas.openxmlformats.org/officeDocument/2006/relationships" xmlns:w="http://schemas.openxmlformats.org/wordprocessingml/2006/main" xmlns:w14="http://schemas.microsoft.com/office/word/2010/wordml" xmlns:w15="http://schemas.microsoft.com/office/word/2012/wordml" xmlns:w16cex="http://schemas.microsoft.com/office/word/2018/wordml/cex" xmlns:w16cid="http://schemas.microsoft.com/office/word/2016/wordml/cid" xmlns:w16="http://schemas.microsoft.com/office/word/2018/wordml" xmlns:w16sdtdh="http://schemas.microsoft.com/office/word/2020/wordml/sdtdatahash" xmlns:w16se="http://schemas.microsoft.com/office/word/2015/wordml/symex" mc:Ignorable="w14 w15 w16se w16cid w16 w16cex w16sdtdh">
+<w:styles xmlns:mc="http://schemas.openxmlformats.org/markup-compatibility/2006" xmlns:r="http://schemas.openxmlformats.org/officeDocument/2006/relationships" xmlns:w="http://schemas.openxmlformats.org/wordprocessingml/2006/main" xmlns:w14="http://schemas.microsoft.com/office/word/2010/wordml" xmlns:w15="http://schemas.microsoft.com/office/word/2012/wordml" xmlns:w16cex="http://schemas.microsoft.com/office/word/2018/wordml/cex" xmlns:w16cid="http://schemas.microsoft.com/office/word/2016/wordml/cid" xmlns:w16="http://schemas.microsoft.com/office/word/2018/wordml" xmlns:w16du="http://schemas.microsoft.com/office/word/2023/wordml/word16du" xmlns:w16sdtdh="http://schemas.microsoft.com/office/word/2020/wordml/sdtdatahash" xmlns:w16sdtfl="http://schemas.microsoft.com/office/word/2024/wordml/sdtformatlock" xmlns:w16se="http://schemas.microsoft.com/office/word/2015/wordml/symex" mc:Ignorable="w14 w15 w16se w16cid w16 w16cex w16sdtdh w16sdtfl w16du">
   <w:docDefaults>
     <w:rPrDefault>
       <w:rPr>
@@ -1872,6 +1727,7 @@
   <w:style w:type="character" w:default="1" w:styleId="Fontepargpadro">
     <w:name w:val="Default Paragraph Font"/>
     <w:uiPriority w:val="1"/>
+    <w:semiHidden/>
     <w:unhideWhenUsed/>
   </w:style>
   <w:style w:type="table" w:default="1" w:styleId="Tabelanormal">

</xml_diff>